<commit_message>
Update 11/5/2023 11:28AM EST
Update as of 11:28AM EST on 11/5/2023.
</commit_message>
<xml_diff>
--- a/&ILLEGAL ACT/20231105 - Global United Defense, Inc. - Illegal Act Prevention Security Systems - v1.0.1.10.docx
+++ b/&ILLEGAL ACT/20231105 - Global United Defense, Inc. - Illegal Act Prevention Security Systems - v1.0.1.10.docx
@@ -213,7 +213,7 @@
           <w:sz w:val="28"/>
           <w:szCs w:val="28"/>
         </w:rPr>
-        <w:t>11/5/2023 11:23:31 AM</w:t>
+        <w:t>11/5/2023 11:28:19 AM</w:t>
       </w:r>
     </w:p>
     <w:p>
@@ -1132,6 +1132,14 @@
         </w:rPr>
         <w:t xml:space="preserve">ANY </w:t>
       </w:r>
+      <w:r>
+        <w:rPr>
+          <w:b/>
+          <w:bCs/>
+          <w:color w:val="FF0000"/>
+        </w:rPr>
+        <w:t xml:space="preserve">BIOLOGICAL </w:t>
+      </w:r>
       <w:proofErr w:type="gramStart"/>
       <w:r>
         <w:rPr>
@@ -1139,7 +1147,7 @@
           <w:bCs/>
           <w:color w:val="FF0000"/>
         </w:rPr>
-        <w:t>CRIME</w:t>
+        <w:t>WAR</w:t>
       </w:r>
       <w:r>
         <w:rPr>
@@ -1244,7 +1252,7 @@
           <w:bCs/>
           <w:color w:val="FF0000"/>
         </w:rPr>
-        <w:t xml:space="preserve">MILITARY </w:t>
+        <w:t xml:space="preserve">CHEMICAL </w:t>
       </w:r>
       <w:proofErr w:type="gramStart"/>
       <w:r>
@@ -1253,7 +1261,7 @@
           <w:bCs/>
           <w:color w:val="FF0000"/>
         </w:rPr>
-        <w:t>CRIME</w:t>
+        <w:t>WAR</w:t>
       </w:r>
       <w:r>
         <w:rPr>
@@ -1350,7 +1358,7 @@
           <w:bCs/>
           <w:color w:val="FF0000"/>
         </w:rPr>
-        <w:t xml:space="preserve">ANY NUCLEAR </w:t>
+        <w:t xml:space="preserve">ANY </w:t>
       </w:r>
       <w:proofErr w:type="gramStart"/>
       <w:r>
@@ -1359,7 +1367,7 @@
           <w:bCs/>
           <w:color w:val="FF0000"/>
         </w:rPr>
-        <w:t>TERRORISM</w:t>
+        <w:t>CRIME</w:t>
       </w:r>
       <w:r>
         <w:rPr>
@@ -1458,6 +1466,14 @@
         </w:rPr>
         <w:t xml:space="preserve">ANY </w:t>
       </w:r>
+      <w:r>
+        <w:rPr>
+          <w:b/>
+          <w:bCs/>
+          <w:color w:val="FF0000"/>
+        </w:rPr>
+        <w:t xml:space="preserve">DUAL </w:t>
+      </w:r>
       <w:proofErr w:type="gramStart"/>
       <w:r>
         <w:rPr>
@@ -1465,7 +1481,7 @@
           <w:bCs/>
           <w:color w:val="FF0000"/>
         </w:rPr>
-        <w:t>TERRORISM</w:t>
+        <w:t>PRESIDENCY</w:t>
       </w:r>
       <w:r>
         <w:rPr>
@@ -1562,7 +1578,7 @@
           <w:bCs/>
           <w:color w:val="FF0000"/>
         </w:rPr>
-        <w:t xml:space="preserve">ANY </w:t>
+        <w:t xml:space="preserve">ANY MILITARY </w:t>
       </w:r>
       <w:proofErr w:type="gramStart"/>
       <w:r>
@@ -1571,7 +1587,7 @@
           <w:bCs/>
           <w:color w:val="FF0000"/>
         </w:rPr>
-        <w:t>WAR</w:t>
+        <w:t>CRIME</w:t>
       </w:r>
       <w:r>
         <w:rPr>
@@ -1668,7 +1684,7 @@
           <w:bCs/>
           <w:color w:val="FF0000"/>
         </w:rPr>
-        <w:t xml:space="preserve">ANY WAR </w:t>
+        <w:t xml:space="preserve">ANY NUCLEAR </w:t>
       </w:r>
       <w:proofErr w:type="gramStart"/>
       <w:r>
@@ -1677,7 +1693,7 @@
           <w:bCs/>
           <w:color w:val="FF0000"/>
         </w:rPr>
-        <w:t>CRIME</w:t>
+        <w:t>TERRORISM</w:t>
       </w:r>
       <w:r>
         <w:rPr>
@@ -1723,6 +1739,59 @@
         </w:rPr>
         <w:t xml:space="preserve">ANY </w:t>
       </w:r>
+      <w:r>
+        <w:rPr>
+          <w:b/>
+          <w:bCs/>
+          <w:color w:val="FF0000"/>
+        </w:rPr>
+        <w:t>CONSCRIPTION</w:t>
+      </w:r>
+      <w:r>
+        <w:rPr>
+          <w:b/>
+          <w:bCs/>
+        </w:rPr>
+        <w:t xml:space="preserve"> </w:t>
+      </w:r>
+      <w:r>
+        <w:rPr>
+          <w:b/>
+          <w:bCs/>
+          <w:color w:val="0070C0"/>
+        </w:rPr>
+        <w:t>TO</w:t>
+      </w:r>
+      <w:r>
+        <w:rPr>
+          <w:b/>
+          <w:bCs/>
+        </w:rPr>
+        <w:t xml:space="preserve"> </w:t>
+      </w:r>
+      <w:r>
+        <w:rPr>
+          <w:b/>
+          <w:bCs/>
+          <w:color w:val="7030A0"/>
+        </w:rPr>
+        <w:t>CONDUCT</w:t>
+      </w:r>
+      <w:r>
+        <w:rPr>
+          <w:b/>
+          <w:bCs/>
+        </w:rPr>
+        <w:t xml:space="preserve"> </w:t>
+      </w:r>
+      <w:r>
+        <w:rPr>
+          <w:b/>
+          <w:bCs/>
+          <w:color w:val="FF0000"/>
+        </w:rPr>
+        <w:t xml:space="preserve">ANY </w:t>
+      </w:r>
       <w:proofErr w:type="gramStart"/>
       <w:r>
         <w:rPr>
@@ -1730,7 +1799,7 @@
           <w:bCs/>
           <w:color w:val="FF0000"/>
         </w:rPr>
-        <w:t>COO</w:t>
+        <w:t>TERRORISM</w:t>
       </w:r>
       <w:r>
         <w:rPr>
@@ -1782,7 +1851,52 @@
           <w:bCs/>
           <w:color w:val="FF0000"/>
         </w:rPr>
-        <w:t xml:space="preserve">COUNTER </w:t>
+        <w:t>CONSCRIPTION</w:t>
+      </w:r>
+      <w:r>
+        <w:rPr>
+          <w:b/>
+          <w:bCs/>
+        </w:rPr>
+        <w:t xml:space="preserve"> </w:t>
+      </w:r>
+      <w:r>
+        <w:rPr>
+          <w:b/>
+          <w:bCs/>
+          <w:color w:val="0070C0"/>
+        </w:rPr>
+        <w:t>TO</w:t>
+      </w:r>
+      <w:r>
+        <w:rPr>
+          <w:b/>
+          <w:bCs/>
+        </w:rPr>
+        <w:t xml:space="preserve"> </w:t>
+      </w:r>
+      <w:r>
+        <w:rPr>
+          <w:b/>
+          <w:bCs/>
+          <w:color w:val="7030A0"/>
+        </w:rPr>
+        <w:t>CONDUCT</w:t>
+      </w:r>
+      <w:r>
+        <w:rPr>
+          <w:b/>
+          <w:bCs/>
+        </w:rPr>
+        <w:t xml:space="preserve"> </w:t>
+      </w:r>
+      <w:r>
+        <w:rPr>
+          <w:b/>
+          <w:bCs/>
+          <w:color w:val="FF0000"/>
+        </w:rPr>
+        <w:t xml:space="preserve">ANY </w:t>
       </w:r>
       <w:proofErr w:type="gramStart"/>
       <w:r>
@@ -1791,7 +1905,7 @@
           <w:bCs/>
           <w:color w:val="FF0000"/>
         </w:rPr>
-        <w:t>ACTION</w:t>
+        <w:t>WAR</w:t>
       </w:r>
       <w:r>
         <w:rPr>
@@ -1843,7 +1957,52 @@
           <w:bCs/>
           <w:color w:val="FF0000"/>
         </w:rPr>
-        <w:t xml:space="preserve">COUP DE </w:t>
+        <w:t>CONSCRIPTION</w:t>
+      </w:r>
+      <w:r>
+        <w:rPr>
+          <w:b/>
+          <w:bCs/>
+        </w:rPr>
+        <w:t xml:space="preserve"> </w:t>
+      </w:r>
+      <w:r>
+        <w:rPr>
+          <w:b/>
+          <w:bCs/>
+          <w:color w:val="0070C0"/>
+        </w:rPr>
+        <w:t>TO</w:t>
+      </w:r>
+      <w:r>
+        <w:rPr>
+          <w:b/>
+          <w:bCs/>
+        </w:rPr>
+        <w:t xml:space="preserve"> </w:t>
+      </w:r>
+      <w:r>
+        <w:rPr>
+          <w:b/>
+          <w:bCs/>
+          <w:color w:val="7030A0"/>
+        </w:rPr>
+        <w:t>CONDUCT</w:t>
+      </w:r>
+      <w:r>
+        <w:rPr>
+          <w:b/>
+          <w:bCs/>
+        </w:rPr>
+        <w:t xml:space="preserve"> </w:t>
+      </w:r>
+      <w:r>
+        <w:rPr>
+          <w:b/>
+          <w:bCs/>
+          <w:color w:val="FF0000"/>
+        </w:rPr>
+        <w:t xml:space="preserve">ANY WAR </w:t>
       </w:r>
       <w:proofErr w:type="gramStart"/>
       <w:r>
@@ -1852,7 +2011,7 @@
           <w:bCs/>
           <w:color w:val="FF0000"/>
         </w:rPr>
-        <w:t>TAT</w:t>
+        <w:t>CRIME</w:t>
       </w:r>
       <w:r>
         <w:rPr>
@@ -1905,7 +2064,7 @@
           <w:bCs/>
           <w:color w:val="FF0000"/>
         </w:rPr>
-        <w:t>DEPRESSION</w:t>
+        <w:t>COO</w:t>
       </w:r>
       <w:r>
         <w:rPr>
@@ -1952,6 +2111,14 @@
         </w:rPr>
         <w:t xml:space="preserve">ANY </w:t>
       </w:r>
+      <w:r>
+        <w:rPr>
+          <w:b/>
+          <w:bCs/>
+          <w:color w:val="FF0000"/>
+        </w:rPr>
+        <w:t xml:space="preserve">COUNTER </w:t>
+      </w:r>
       <w:proofErr w:type="gramStart"/>
       <w:r>
         <w:rPr>
@@ -1959,7 +2126,7 @@
           <w:bCs/>
           <w:color w:val="FF0000"/>
         </w:rPr>
-        <w:t>DEPRIVATION</w:t>
+        <w:t>ACTION</w:t>
       </w:r>
       <w:r>
         <w:rPr>
@@ -2005,6 +2172,14 @@
         </w:rPr>
         <w:t xml:space="preserve">ANY </w:t>
       </w:r>
+      <w:r>
+        <w:rPr>
+          <w:b/>
+          <w:bCs/>
+          <w:color w:val="FF0000"/>
+        </w:rPr>
+        <w:t xml:space="preserve">COUP DE </w:t>
+      </w:r>
       <w:proofErr w:type="gramStart"/>
       <w:r>
         <w:rPr>
@@ -2012,7 +2187,7 @@
           <w:bCs/>
           <w:color w:val="FF0000"/>
         </w:rPr>
-        <w:t>DISINTEGRATION</w:t>
+        <w:t>TAT</w:t>
       </w:r>
       <w:r>
         <w:rPr>
@@ -2058,22 +2233,6 @@
         </w:rPr>
         <w:t xml:space="preserve">ANY </w:t>
       </w:r>
-      <w:r>
-        <w:rPr>
-          <w:b/>
-          <w:bCs/>
-          <w:color w:val="FF0000"/>
-        </w:rPr>
-        <w:t>ERRONEOUS</w:t>
-      </w:r>
-      <w:r>
-        <w:rPr>
-          <w:b/>
-          <w:bCs/>
-          <w:color w:val="FF0000"/>
-        </w:rPr>
-        <w:t xml:space="preserve"> DEATH </w:t>
-      </w:r>
       <w:proofErr w:type="gramStart"/>
       <w:r>
         <w:rPr>
@@ -2081,7 +2240,7 @@
           <w:bCs/>
           <w:color w:val="FF0000"/>
         </w:rPr>
-        <w:t>PENALTY</w:t>
+        <w:t>DEPRESSION</w:t>
       </w:r>
       <w:r>
         <w:rPr>
@@ -2127,22 +2286,6 @@
         </w:rPr>
         <w:t xml:space="preserve">ANY </w:t>
       </w:r>
-      <w:r>
-        <w:rPr>
-          <w:b/>
-          <w:bCs/>
-          <w:color w:val="FF0000"/>
-        </w:rPr>
-        <w:t>ERRONEOUS</w:t>
-      </w:r>
-      <w:r>
-        <w:rPr>
-          <w:b/>
-          <w:bCs/>
-          <w:color w:val="FF0000"/>
-        </w:rPr>
-        <w:t xml:space="preserve"> DEATH </w:t>
-      </w:r>
       <w:proofErr w:type="gramStart"/>
       <w:r>
         <w:rPr>
@@ -2150,7 +2293,7 @@
           <w:bCs/>
           <w:color w:val="FF0000"/>
         </w:rPr>
-        <w:t>SENTENCE</w:t>
+        <w:t>DEPRIVATION</w:t>
       </w:r>
       <w:r>
         <w:rPr>
@@ -2203,15 +2346,7 @@
           <w:bCs/>
           <w:color w:val="FF0000"/>
         </w:rPr>
-        <w:t>EX</w:t>
-      </w:r>
-      <w:r>
-        <w:rPr>
-          <w:b/>
-          <w:bCs/>
-          <w:color w:val="FF0000"/>
-        </w:rPr>
-        <w:t>ECUTION</w:t>
+        <w:t>DISINTEGRATION</w:t>
       </w:r>
       <w:r>
         <w:rPr>
@@ -2263,23 +2398,15 @@
           <w:bCs/>
           <w:color w:val="FF0000"/>
         </w:rPr>
-        <w:t>EX</w:t>
-      </w:r>
-      <w:r>
-        <w:rPr>
-          <w:b/>
-          <w:bCs/>
-          <w:color w:val="FF0000"/>
-        </w:rPr>
-        <w:t>-</w:t>
-      </w:r>
-      <w:r>
-        <w:rPr>
-          <w:b/>
-          <w:bCs/>
-          <w:color w:val="FF0000"/>
-        </w:rPr>
-        <w:t xml:space="preserve">JUDICIAL </w:t>
+        <w:t>ERRONEOUS</w:t>
+      </w:r>
+      <w:r>
+        <w:rPr>
+          <w:b/>
+          <w:bCs/>
+          <w:color w:val="FF0000"/>
+        </w:rPr>
+        <w:t xml:space="preserve"> DEATH </w:t>
       </w:r>
       <w:proofErr w:type="gramStart"/>
       <w:r>
@@ -2288,7 +2415,7 @@
           <w:bCs/>
           <w:color w:val="FF0000"/>
         </w:rPr>
-        <w:t>EXECUTION</w:t>
+        <w:t>PENALTY</w:t>
       </w:r>
       <w:r>
         <w:rPr>
@@ -2334,6 +2461,213 @@
         </w:rPr>
         <w:t xml:space="preserve">ANY </w:t>
       </w:r>
+      <w:r>
+        <w:rPr>
+          <w:b/>
+          <w:bCs/>
+          <w:color w:val="FF0000"/>
+        </w:rPr>
+        <w:t>ERRONEOUS</w:t>
+      </w:r>
+      <w:r>
+        <w:rPr>
+          <w:b/>
+          <w:bCs/>
+          <w:color w:val="FF0000"/>
+        </w:rPr>
+        <w:t xml:space="preserve"> DEATH </w:t>
+      </w:r>
+      <w:proofErr w:type="gramStart"/>
+      <w:r>
+        <w:rPr>
+          <w:b/>
+          <w:bCs/>
+          <w:color w:val="FF0000"/>
+        </w:rPr>
+        <w:t>SENTENCE</w:t>
+      </w:r>
+      <w:r>
+        <w:rPr>
+          <w:b/>
+          <w:bCs/>
+        </w:rPr>
+        <w:t>;</w:t>
+      </w:r>
+      <w:proofErr w:type="gramEnd"/>
+    </w:p>
+    <w:p>
+      <w:pPr>
+        <w:ind w:left="360"/>
+        <w:jc w:val="both"/>
+        <w:rPr>
+          <w:b/>
+          <w:bCs/>
+        </w:rPr>
+      </w:pPr>
+      <w:r>
+        <w:tab/>
+      </w:r>
+      <w:r>
+        <w:rPr>
+          <w:u w:val="single"/>
+        </w:rPr>
+        <w:t>PREVENTION SECURITY SYSTEM</w:t>
+      </w:r>
+      <w:r>
+        <w:rPr>
+          <w:u w:val="single"/>
+        </w:rPr>
+        <w:t>:</w:t>
+      </w:r>
+      <w:r>
+        <w:t xml:space="preserve"> </w:t>
+      </w:r>
+      <w:r>
+        <w:rPr>
+          <w:b/>
+          <w:bCs/>
+          <w:color w:val="FF0000"/>
+        </w:rPr>
+        <w:t xml:space="preserve">ANY </w:t>
+      </w:r>
+      <w:proofErr w:type="gramStart"/>
+      <w:r>
+        <w:rPr>
+          <w:b/>
+          <w:bCs/>
+          <w:color w:val="FF0000"/>
+        </w:rPr>
+        <w:t>EX</w:t>
+      </w:r>
+      <w:r>
+        <w:rPr>
+          <w:b/>
+          <w:bCs/>
+          <w:color w:val="FF0000"/>
+        </w:rPr>
+        <w:t>ECUTION</w:t>
+      </w:r>
+      <w:r>
+        <w:rPr>
+          <w:b/>
+          <w:bCs/>
+        </w:rPr>
+        <w:t>;</w:t>
+      </w:r>
+      <w:proofErr w:type="gramEnd"/>
+    </w:p>
+    <w:p>
+      <w:pPr>
+        <w:ind w:left="360"/>
+        <w:jc w:val="both"/>
+        <w:rPr>
+          <w:b/>
+          <w:bCs/>
+        </w:rPr>
+      </w:pPr>
+      <w:r>
+        <w:tab/>
+      </w:r>
+      <w:r>
+        <w:rPr>
+          <w:u w:val="single"/>
+        </w:rPr>
+        <w:t>PREVENTION SECURITY SYSTEM</w:t>
+      </w:r>
+      <w:r>
+        <w:rPr>
+          <w:u w:val="single"/>
+        </w:rPr>
+        <w:t>:</w:t>
+      </w:r>
+      <w:r>
+        <w:t xml:space="preserve"> </w:t>
+      </w:r>
+      <w:r>
+        <w:rPr>
+          <w:b/>
+          <w:bCs/>
+          <w:color w:val="FF0000"/>
+        </w:rPr>
+        <w:t xml:space="preserve">ANY </w:t>
+      </w:r>
+      <w:r>
+        <w:rPr>
+          <w:b/>
+          <w:bCs/>
+          <w:color w:val="FF0000"/>
+        </w:rPr>
+        <w:t>EX</w:t>
+      </w:r>
+      <w:r>
+        <w:rPr>
+          <w:b/>
+          <w:bCs/>
+          <w:color w:val="FF0000"/>
+        </w:rPr>
+        <w:t>-</w:t>
+      </w:r>
+      <w:r>
+        <w:rPr>
+          <w:b/>
+          <w:bCs/>
+          <w:color w:val="FF0000"/>
+        </w:rPr>
+        <w:t xml:space="preserve">JUDICIAL </w:t>
+      </w:r>
+      <w:proofErr w:type="gramStart"/>
+      <w:r>
+        <w:rPr>
+          <w:b/>
+          <w:bCs/>
+          <w:color w:val="FF0000"/>
+        </w:rPr>
+        <w:t>EXECUTION</w:t>
+      </w:r>
+      <w:r>
+        <w:rPr>
+          <w:b/>
+          <w:bCs/>
+        </w:rPr>
+        <w:t>;</w:t>
+      </w:r>
+      <w:proofErr w:type="gramEnd"/>
+    </w:p>
+    <w:p>
+      <w:pPr>
+        <w:ind w:left="360"/>
+        <w:jc w:val="both"/>
+        <w:rPr>
+          <w:b/>
+          <w:bCs/>
+        </w:rPr>
+      </w:pPr>
+      <w:r>
+        <w:tab/>
+      </w:r>
+      <w:r>
+        <w:rPr>
+          <w:u w:val="single"/>
+        </w:rPr>
+        <w:t>PREVENTION SECURITY SYSTEM</w:t>
+      </w:r>
+      <w:r>
+        <w:rPr>
+          <w:u w:val="single"/>
+        </w:rPr>
+        <w:t>:</w:t>
+      </w:r>
+      <w:r>
+        <w:t xml:space="preserve"> </w:t>
+      </w:r>
+      <w:r>
+        <w:rPr>
+          <w:b/>
+          <w:bCs/>
+          <w:color w:val="FF0000"/>
+        </w:rPr>
+        <w:t xml:space="preserve">ANY </w:t>
+      </w:r>
       <w:proofErr w:type="gramStart"/>
       <w:r>
         <w:rPr>
@@ -3072,6 +3406,7 @@
         <w:rPr>
           <w:u w:val="single"/>
         </w:rPr>
+        <w:lastRenderedPageBreak/>
         <w:t>PREVENTION SECURITY SYSTEM</w:t>
       </w:r>
       <w:r>
@@ -3238,7 +3573,6 @@
         <w:rPr>
           <w:u w:val="single"/>
         </w:rPr>
-        <w:lastRenderedPageBreak/>
         <w:t>PREVENTION SECURITY SYSTEM</w:t>
       </w:r>
       <w:r>

</xml_diff>